<commit_message>
new changes in the documentation
</commit_message>
<xml_diff>
--- a/documentation/Workshop Guía.docx
+++ b/documentation/Workshop Guía.docx
@@ -2273,17 +2273,18 @@
     </w:p>
     <w:p>
       <w:pPr>
+        <w:rPr>
+          <w:lang w:val="es-ES"/>
+        </w:rPr>
+      </w:pPr>
+    </w:p>
+    <w:p>
+      <w:pPr>
         <w:pStyle w:val="Heading1"/>
       </w:pPr>
-    </w:p>
-    <w:p>
-      <w:pPr>
-        <w:pStyle w:val="Heading1"/>
-      </w:pPr>
-      <w:bookmarkStart w:id="0" w:name="_GoBack"/>
-      <w:bookmarkEnd w:id="0"/>
-      <w:proofErr w:type="spellStart"/>
-      <w:r>
+      <w:proofErr w:type="spellStart"/>
+      <w:r>
+        <w:lastRenderedPageBreak/>
         <w:t>Sass</w:t>
       </w:r>
       <w:proofErr w:type="spellEnd"/>
@@ -2398,7 +2399,6 @@
     </w:p>
     <w:p>
       <w:r>
-        <w:lastRenderedPageBreak/>
         <w:drawing>
           <wp:inline distT="0" distB="0" distL="0" distR="0" wp14:anchorId="7C91FC3D" wp14:editId="253A71B7">
             <wp:extent cx="5400040" cy="3703320"/>
@@ -2438,9 +2438,15 @@
     </w:p>
     <w:p/>
     <w:p/>
-    <w:p>
-      <w:proofErr w:type="spellStart"/>
-      <w:r>
+    <w:p/>
+    <w:p/>
+    <w:p/>
+    <w:p/>
+    <w:p/>
+    <w:p>
+      <w:proofErr w:type="spellStart"/>
+      <w:r>
+        <w:lastRenderedPageBreak/>
         <w:t>Mixins</w:t>
       </w:r>
       <w:proofErr w:type="spellEnd"/>
@@ -2494,7 +2500,6 @@
     </w:p>
     <w:p>
       <w:r>
-        <w:lastRenderedPageBreak/>
         <w:drawing>
           <wp:inline distT="0" distB="0" distL="0" distR="0" wp14:anchorId="1AF6E63A" wp14:editId="1DA55856">
             <wp:extent cx="5400040" cy="3524885"/>
@@ -2533,14 +2538,29 @@
       </w:r>
     </w:p>
     <w:p/>
-    <w:p>
-      <w:r>
+    <w:p/>
+    <w:p/>
+    <w:p/>
+    <w:p/>
+    <w:p/>
+    <w:p/>
+    <w:p/>
+    <w:p/>
+    <w:p/>
+    <w:p/>
+    <w:p/>
+    <w:p/>
+    <w:p/>
+    <w:p/>
+    <w:p/>
+    <w:p>
+      <w:r>
+        <w:lastRenderedPageBreak/>
         <w:t>Extend/inheritance</w:t>
       </w:r>
     </w:p>
     <w:p>
       <w:r>
-        <w:lastRenderedPageBreak/>
         <w:drawing>
           <wp:inline distT="0" distB="0" distL="0" distR="0" wp14:anchorId="3183D2EA" wp14:editId="55981CF2">
             <wp:extent cx="5400040" cy="1658620"/>
@@ -2685,6 +2705,7 @@
     </w:p>
     <w:p>
       <w:r>
+        <w:lastRenderedPageBreak/>
         <w:t>F</w:t>
       </w:r>
       <w:r>
@@ -2704,7 +2725,6 @@
         <w:rPr>
           <w:b/>
         </w:rPr>
-        <w:lastRenderedPageBreak/>
         <w:t>Ejemplo código de JavaScript</w:t>
       </w:r>
     </w:p>
@@ -3080,7 +3100,6 @@
         <w:rPr>
           <w:lang w:val="es-ES"/>
         </w:rPr>
-        <w:lastRenderedPageBreak/>
         <w:drawing>
           <wp:inline distT="0" distB="0" distL="0" distR="0" wp14:anchorId="7736E996" wp14:editId="034BFF6E">
             <wp:extent cx="5400040" cy="2258695"/>
@@ -3809,6 +3828,8 @@
           <w:lang w:val="es-ES"/>
         </w:rPr>
       </w:pPr>
+      <w:bookmarkStart w:id="0" w:name="_GoBack"/>
+      <w:bookmarkEnd w:id="0"/>
     </w:p>
     <w:sectPr>
       <w:headerReference w:type="default" r:id="rId30"/>

</xml_diff>